<commit_message>
Literatūros sąrašo atnaujinimas. 2 skyriaus srities apžvalga
</commit_message>
<xml_diff>
--- a/1 semestras/Algirdas_Kartavicius_Analize.docx
+++ b/1 semestras/Algirdas_Kartavicius_Analize.docx
@@ -3177,12 +3177,7 @@
     <w:p/>
     <w:p>
       <w:r>
-        <w:t>Šio</w:t>
-      </w:r>
-      <w:bookmarkStart w:id="13" w:name="_GoBack"/>
-      <w:bookmarkEnd w:id="13"/>
-      <w:r>
-        <w:t xml:space="preserve"> darbo tikslas yra surasti ir ištirti labiausiai tinkamus metodus, tačiau atlikus tyrimus bei eksperimentus planuojamą gautą rezultatą panaudoti realiose baldų detalių gamybos linijose.</w:t>
+        <w:t>Šio darbo tikslas yra surasti ir ištirti labiausiai tinkamus metodus, tačiau atlikus tyrimus bei eksperimentus planuojamą gautą rezultatą panaudoti realiose baldų detalių gamybos linijose.</w:t>
       </w:r>
     </w:p>
     <w:p/>
@@ -3239,7 +3234,7 @@
       <w:pPr>
         <w:pStyle w:val="Heading1"/>
       </w:pPr>
-      <w:bookmarkStart w:id="14" w:name="_Toc20589358"/>
+      <w:bookmarkStart w:id="13" w:name="_Toc20589358"/>
       <w:r>
         <w:lastRenderedPageBreak/>
         <w:t>S</w:t>
@@ -3247,139 +3242,145 @@
       <w:r>
         <w:t>rities apžvalga</w:t>
       </w:r>
+      <w:bookmarkEnd w:id="13"/>
+    </w:p>
+    <w:p>
+      <w:pPr>
+        <w:pStyle w:val="Tekstas"/>
+        <w:rPr>
+          <w:b/>
+          <w:bCs/>
+        </w:rPr>
+      </w:pPr>
+      <w:r>
+        <w:rPr>
+          <w:b/>
+          <w:bCs/>
+        </w:rPr>
+        <w:t>Bendrai apie pramonės automatizavimą, robotizaciją, vaizdų apdorojimą, specifiniai reikalavimai.</w:t>
+      </w:r>
+    </w:p>
+    <w:p>
+      <w:r>
+        <w:t>Automatizacija ir robotizacija šiuo metu yra labai svarbios, kadangi jų pagalba galima padidinti gamybos patikimumą, saugumą, pagerinti gaminių kokybę, sumažinti žaliavų švaistymą bei padidinti pelningumą. Taip pat automatizacija leidžia palengvinti darbą žmonių darbą. Dažniausiai žmonės nemėgsta pasikartojančių, neįdomių užduočių. Pramoninės gamyklos dažniausiai dirba keliomis pamainomis, todėl žmonėms dažnai tenka dirbti naktį</w:t>
+      </w:r>
+      <w:r>
+        <w:t>. Varginantis bei naktinis darbas sumažina žmonių efektyvumą, todėl padidėja klaidų tikimybė, šios klaidos dažnai lemia medžiagų sugadinimą ar net netinkamą naudojimui galutinį produktą. Tuo tarpu, automatizuotų sistemų šie veiksniai neveikia, kadangi jos yra sukurtos atlikti pasikartojančius veiksmus, šios sistemos nepavargsta bei jų neįtakoja darbas naktį. Dar vienas didelis automatizuotų sistemų pranašumas</w:t>
+      </w:r>
+      <w:r>
+        <w:t xml:space="preserve"> – jos gali dirbti ekstremaliomis sąlygomis. Nemažai pramoninių procesų yra atliekama aplinkoje, kuri nėra įprasta žmogui (labai karšta arba labai šalta, labai triukšminga aplinka), todėl darbus tokiomis sąlygomis žmonės yra ypatingai sunku atlikti arba kartais net ir neįmanoma. Dėl šios priežasties yra labai svarbu stengtis pritaikyti  automatizuotas sistemas darbui ekstremaliomis sąlygomis [</w:t>
+      </w:r>
+      <w:hyperlink r:id="rId13" w:history="1">
+        <w:r>
+          <w:rPr>
+            <w:rStyle w:val="Hyperlink"/>
+          </w:rPr>
+          <w:t>https://file.scirp.org/pdf/ICA_2014080116395737.pdf</w:t>
+        </w:r>
+      </w:hyperlink>
+      <w:r>
+        <w:t>].</w:t>
+      </w:r>
+      <w:r>
+        <w:t xml:space="preserve"> </w:t>
+      </w:r>
+    </w:p>
+    <w:p>
+      <w:r>
+        <w:t xml:space="preserve">Nors šios automatizuotos sistemos turi labai daug privalumų lyginant su žmonių darbu, tačiau jos turi ir keletą trūkumų. Automatizuotos sistemos dažnai yra labai sudėtingos ir susideda iš daugybės komponentų, todėl yra gana didelė tikimybė, kad tam tikras komponentas suges. Toks gedimas </w:t>
+      </w:r>
+      <w:r>
+        <w:t xml:space="preserve">gali turėti labai rimtų padarinių – visi pagaminti produktai bus su defektais ir bus iššvaistytą dar daugiau žaliavų. Šios rimtos problemos galima išvengti panaudojant kompiuterinės regos sprendimus, kurie užtikrina gaminių kokybę bei stabdo gamybos procesą, jei tam tikras netinkamų produktų kiekis pagaminamas iš eilės. Taip pat kompiuterinės regos sistemos informuoja žmones apie netinkamos kokybės gaminius bei dažnai identifikuoja </w:t>
+      </w:r>
+      <w:r>
+        <w:t>defektų rūšį bei jų kilmės šaltinį. Kompiuterinės regos sistemos yra grįstos iš kamerų gauto vaizdo apdorojimu, naudojant vaizdo apdorojimo algoritmus arba taikant  mašininio mokymosi metodus. Kompiuterine rega pagrįsti produktų patikros metodai yra plačiai ištirti ir naudojami pagerinti produktų kokybė bei sumažinti išlaidas</w:t>
+      </w:r>
+      <w:r>
+        <w:t>.</w:t>
+      </w:r>
+      <w:r>
+        <w:t xml:space="preserve"> [</w:t>
+      </w:r>
+      <w:hyperlink r:id="rId14" w:history="1">
+        <w:r>
+          <w:rPr>
+            <w:rStyle w:val="Hyperlink"/>
+          </w:rPr>
+          <w:t>https://www.sciencedirect.com/science/article/pii/S0278612519300111</w:t>
+        </w:r>
+      </w:hyperlink>
+      <w:r>
+        <w:rPr>
+          <w:rStyle w:val="Hyperlink"/>
+        </w:rPr>
+        <w:t>]</w:t>
+      </w:r>
+      <w:r>
+        <w:rPr>
+          <w:rStyle w:val="Hyperlink"/>
+        </w:rPr>
+        <w:t xml:space="preserve"> </w:t>
+      </w:r>
+      <w:r>
+        <w:rPr>
+          <w:rStyle w:val="Hyperlink"/>
+          <w:u w:val="none"/>
+        </w:rPr>
+        <w:t>Beveik visada pramoninių gaminių kokybės patikra vyksta realiu laiku [</w:t>
+      </w:r>
+      <w:hyperlink r:id="rId15" w:history="1">
+        <w:r>
+          <w:rPr>
+            <w:rStyle w:val="Hyperlink"/>
+          </w:rPr>
+          <w:t>https://ieeexplore.ieee.org/abstract/document/1334512</w:t>
+        </w:r>
+      </w:hyperlink>
+    </w:p>
+    <w:p>
+      <w:r>
+        <w:rPr>
+          <w:rStyle w:val="Hyperlink"/>
+          <w:u w:val="none"/>
+        </w:rPr>
+        <w:t>], [</w:t>
+      </w:r>
+      <w:hyperlink r:id="rId16" w:history="1">
+        <w:r>
+          <w:rPr>
+            <w:rStyle w:val="Hyperlink"/>
+          </w:rPr>
+          <w:t>https://pdfs.semanticscholar.org/5b03/28781755cbbb2bb123c181d063d8475f59e6.pdf</w:t>
+        </w:r>
+      </w:hyperlink>
+      <w:r>
+        <w:rPr>
+          <w:rStyle w:val="Hyperlink"/>
+        </w:rPr>
+        <w:t>]</w:t>
+      </w:r>
+      <w:r>
+        <w:rPr>
+          <w:rStyle w:val="Hyperlink"/>
+          <w:u w:val="none"/>
+        </w:rPr>
+        <w:t>, todėl reikia ne tik analizuoti gautą iš nuotraukų vaizdą, bet ir užtikrinti, kad gaunamas vaizdas būtų kokybiškas ir tinkamas defektų aptikimui. Šiame skyriuje aptarsime svarbiausias problemas susijusias su vaizdo gavimu realiu laiku.</w:t>
+      </w:r>
+      <w:bookmarkStart w:id="14" w:name="_GoBack"/>
       <w:bookmarkEnd w:id="14"/>
     </w:p>
+    <w:p/>
+    <w:p>
+      <w:pPr>
+        <w:pStyle w:val="Heading2"/>
+      </w:pPr>
+      <w:r>
+        <w:t>Techninė įranga ir jos apribojimai</w:t>
+      </w:r>
+    </w:p>
     <w:p>
       <w:pPr>
         <w:pStyle w:val="Tekstas"/>
-      </w:pPr>
-      <w:r>
-        <w:t>Šiuolaikinio mokslo ir technologijų  pasiekimai</w:t>
-      </w:r>
-      <w:r>
-        <w:t xml:space="preserve"> susij</w:t>
-      </w:r>
-      <w:r>
-        <w:t xml:space="preserve">ę su šia </w:t>
-      </w:r>
-      <w:r>
-        <w:t>tema</w:t>
-      </w:r>
-      <w:r>
-        <w:t xml:space="preserve">. </w:t>
-      </w:r>
-    </w:p>
-    <w:p>
-      <w:pPr>
-        <w:jc w:val="center"/>
-      </w:pPr>
-      <w:r>
-        <w:rPr>
-          <w:noProof/>
-          <w:lang w:eastAsia="lt-LT"/>
-        </w:rPr>
-        <w:drawing>
-          <wp:inline distT="0" distB="0" distL="0" distR="0" wp14:anchorId="2F606AC4" wp14:editId="22D58918">
-            <wp:extent cx="2812212" cy="2088918"/>
-            <wp:effectExtent l="0" t="0" r="7620" b="6985"/>
-            <wp:docPr id="4" name="Picture 4"/>
-            <wp:cNvGraphicFramePr>
-              <a:graphicFrameLocks xmlns:a="http://schemas.openxmlformats.org/drawingml/2006/main" noChangeAspect="1"/>
-            </wp:cNvGraphicFramePr>
-            <a:graphic xmlns:a="http://schemas.openxmlformats.org/drawingml/2006/main">
-              <a:graphicData uri="http://schemas.openxmlformats.org/drawingml/2006/picture">
-                <pic:pic xmlns:pic="http://schemas.openxmlformats.org/drawingml/2006/picture">
-                  <pic:nvPicPr>
-                    <pic:cNvPr id="0" name="ziniu_sritys_susije su sistemos projektavimu.jpg"/>
-                    <pic:cNvPicPr/>
-                  </pic:nvPicPr>
-                  <pic:blipFill>
-                    <a:blip r:embed="rId13">
-                      <a:extLst>
-                        <a:ext uri="{28A0092B-C50C-407E-A947-70E740481C1C}">
-                          <a14:useLocalDpi xmlns:a14="http://schemas.microsoft.com/office/drawing/2010/main" val="0"/>
-                        </a:ext>
-                      </a:extLst>
-                    </a:blip>
-                    <a:stretch>
-                      <a:fillRect/>
-                    </a:stretch>
-                  </pic:blipFill>
-                  <pic:spPr>
-                    <a:xfrm>
-                      <a:off x="0" y="0"/>
-                      <a:ext cx="2813097" cy="2089575"/>
-                    </a:xfrm>
-                    <a:prstGeom prst="rect">
-                      <a:avLst/>
-                    </a:prstGeom>
-                  </pic:spPr>
-                </pic:pic>
-              </a:graphicData>
-            </a:graphic>
-          </wp:inline>
-        </w:drawing>
-      </w:r>
-    </w:p>
-    <w:p>
-      <w:pPr>
-        <w:pStyle w:val="Caption"/>
-        <w:rPr>
-          <w:b/>
-        </w:rPr>
-      </w:pPr>
-      <w:r>
-        <w:rPr>
-          <w:b/>
-        </w:rPr>
-        <w:t xml:space="preserve">1 pav. Žinių sritys, susijusios su sistemos kūrimu </w:t>
-      </w:r>
-      <w:r>
-        <w:rPr>
-          <w:b/>
-        </w:rPr>
-        <w:t>(</w:t>
-      </w:r>
-      <w:r>
-        <w:rPr>
-          <w:b/>
-        </w:rPr>
-        <w:t>B. Curtis</w:t>
-      </w:r>
-      <w:r>
-        <w:rPr>
-          <w:b/>
-        </w:rPr>
-        <w:t>, 1988)</w:t>
-      </w:r>
-    </w:p>
-    <w:p>
-      <w:pPr>
-        <w:pStyle w:val="Tekstas"/>
-      </w:pPr>
-      <w:r>
-        <w:t xml:space="preserve">Analizės ir tyrimų kontekstas. </w:t>
-      </w:r>
-      <w:r>
-        <w:t>Kokiomis kryptimis  mokslininkai tyrinėja šią sritį.</w:t>
-      </w:r>
-    </w:p>
-    <w:p>
-      <w:pPr>
-        <w:pStyle w:val="Heading2"/>
-      </w:pPr>
-      <w:bookmarkStart w:id="15" w:name="_Toc20589359"/>
-      <w:r>
-        <w:t xml:space="preserve">Pvz.: </w:t>
-      </w:r>
-      <w:r>
-        <w:t>Analitiniai modeliai</w:t>
-      </w:r>
-      <w:bookmarkEnd w:id="15"/>
-    </w:p>
-    <w:p>
-      <w:pPr>
-        <w:pStyle w:val="Tekstas"/>
         <w:rPr>
           <w:color w:val="7030A0"/>
         </w:rPr>
@@ -3387,10 +3388,10 @@
       <w:r>
         <w:t xml:space="preserve">Tekstas, cituojant literatūros šaltinius. </w:t>
       </w:r>
-      <w:bookmarkStart w:id="16" w:name="_Toc503646969"/>
-      <w:bookmarkStart w:id="17" w:name="_Toc503648359"/>
-      <w:bookmarkStart w:id="18" w:name="_Toc503651303"/>
-      <w:bookmarkStart w:id="19" w:name="_Toc505346879"/>
+      <w:bookmarkStart w:id="15" w:name="_Toc503646969"/>
+      <w:bookmarkStart w:id="16" w:name="_Toc503648359"/>
+      <w:bookmarkStart w:id="17" w:name="_Toc503651303"/>
+      <w:bookmarkStart w:id="18" w:name="_Toc505346879"/>
     </w:p>
     <w:p>
       <w:pPr>
@@ -3426,414 +3427,192 @@
         <w:t>.</w:t>
       </w:r>
     </w:p>
+    <w:bookmarkEnd w:id="15"/>
+    <w:bookmarkEnd w:id="16"/>
+    <w:bookmarkEnd w:id="17"/>
+    <w:bookmarkEnd w:id="18"/>
     <w:p>
       <w:pPr>
         <w:pStyle w:val="Heading3"/>
       </w:pPr>
-      <w:bookmarkStart w:id="20" w:name="_Toc20589360"/>
-      <w:r>
-        <w:t>Skyreli</w:t>
-      </w:r>
-      <w:r>
-        <w:t xml:space="preserve">o </w:t>
-      </w:r>
-      <w:r>
-        <w:t>pavadinimas</w:t>
-      </w:r>
-      <w:bookmarkEnd w:id="16"/>
-      <w:bookmarkEnd w:id="17"/>
-      <w:bookmarkEnd w:id="18"/>
+      <w:r>
+        <w:lastRenderedPageBreak/>
+        <w:t>Vaizdo kamerų tipai ir ypatumai</w:t>
+      </w:r>
+    </w:p>
+    <w:p>
+      <w:pPr>
+        <w:pStyle w:val="Heading3"/>
+      </w:pPr>
+      <w:r>
+        <w:t>Apšvietimo svarba ir tipai</w:t>
+      </w:r>
+    </w:p>
+    <w:p>
+      <w:pPr>
+        <w:pStyle w:val="Heading1"/>
+      </w:pPr>
+      <w:bookmarkStart w:id="19" w:name="_Toc20589366"/>
+      <w:bookmarkStart w:id="20" w:name="_Toc503646978"/>
+      <w:bookmarkStart w:id="21" w:name="_Toc503648368"/>
+      <w:bookmarkStart w:id="22" w:name="_Toc503651312"/>
+      <w:bookmarkStart w:id="23" w:name="_Toc505346888"/>
+      <w:r>
+        <w:lastRenderedPageBreak/>
+        <w:t>Gaminių su defektais iš nuotraukų atpažinimo metodai bei technologijos</w:t>
+      </w:r>
+    </w:p>
+    <w:p>
+      <w:pPr>
+        <w:pStyle w:val="Tekstas"/>
+      </w:pPr>
+      <w:r>
+        <w:t>(Parašyti apie problemas, tekstūra, tikslumus ir t.t.)</w:t>
+      </w:r>
+    </w:p>
+    <w:p/>
+    <w:p>
+      <w:pPr>
+        <w:pStyle w:val="Heading2"/>
+      </w:pPr>
+      <w:r>
+        <w:t>Vaizdo apdorojimo metodai</w:t>
+      </w:r>
+    </w:p>
+    <w:p>
+      <w:pPr>
+        <w:pStyle w:val="Heading2"/>
+      </w:pPr>
+      <w:r>
+        <w:t>Mašininio mokymosi sprendimai defektų aptikimui</w:t>
+      </w:r>
+    </w:p>
+    <w:p>
+      <w:pPr>
+        <w:pStyle w:val="Heading3"/>
+      </w:pPr>
+      <w:r>
+        <w:t>Defektų aptikimas ir klasifikavimas</w:t>
+      </w:r>
+    </w:p>
+    <w:p>
+      <w:pPr>
+        <w:pStyle w:val="Heading3"/>
+      </w:pPr>
+      <w:r>
+        <w:t>SVM metodo pritaikymas defektų tipo nustatymui</w:t>
+      </w:r>
+    </w:p>
+    <w:p>
+      <w:pPr>
+        <w:pStyle w:val="Heading3"/>
+      </w:pPr>
+      <w:r>
+        <w:t>Konvoliucinių neuroninių tinklų t</w:t>
+      </w:r>
+      <w:r>
+        <w:t>aikymas defektų aptikimui ir klasifikavimui</w:t>
+      </w:r>
+    </w:p>
+    <w:p>
+      <w:pPr>
+        <w:pStyle w:val="Heading3"/>
+      </w:pPr>
+      <w:r>
+        <w:t>„Kaggle“ konkursų apžvalga ir analizė</w:t>
+      </w:r>
+    </w:p>
+    <w:p>
+      <w:pPr>
+        <w:pStyle w:val="Tekstas"/>
+      </w:pPr>
+    </w:p>
+    <w:p>
+      <w:pPr>
+        <w:pStyle w:val="Heading1"/>
+      </w:pPr>
+      <w:r>
+        <w:lastRenderedPageBreak/>
+        <w:t>Atrinkti  matematiniai metodai , technologijos, sprendimai ir /ar programiniai analogai</w:t>
+      </w:r>
       <w:bookmarkEnd w:id="19"/>
+    </w:p>
+    <w:p>
+      <w:pPr>
+        <w:pStyle w:val="Tekstas"/>
+      </w:pPr>
+      <w:r>
+        <w:t xml:space="preserve"> </w:t>
+      </w:r>
+      <w:r>
+        <w:t>Reikia pagrįsti priimtus sprendimus.</w:t>
+      </w:r>
+    </w:p>
+    <w:p>
+      <w:pPr>
+        <w:pStyle w:val="Heading2"/>
+      </w:pPr>
+      <w:bookmarkStart w:id="24" w:name="_Toc20589367"/>
       <w:bookmarkEnd w:id="20"/>
-    </w:p>
-    <w:p>
-      <w:pPr>
-        <w:pStyle w:val="Tekstas"/>
-        <w:rPr>
-          <w:highlight w:val="yellow"/>
-        </w:rPr>
-      </w:pPr>
-      <w:bookmarkStart w:id="21" w:name="_Toc503646970"/>
-      <w:bookmarkStart w:id="22" w:name="_Toc503648360"/>
-      <w:bookmarkStart w:id="23" w:name="_Toc503651304"/>
-      <w:bookmarkStart w:id="24" w:name="_Toc505346880"/>
-      <w:r>
-        <w:t>Tekstas, cituojant literatūros šaltinius.</w:t>
-      </w:r>
-      <w:r>
-        <w:t xml:space="preserve"> Sąrašas</w:t>
-      </w:r>
-      <w:r>
-        <w:rPr>
-          <w:highlight w:val="yellow"/>
-        </w:rPr>
-        <w:t>:</w:t>
-      </w:r>
-    </w:p>
-    <w:p>
-      <w:pPr>
-        <w:pStyle w:val="ListNumber"/>
-      </w:pPr>
-      <w:r>
-        <w:t>Vienas</w:t>
-      </w:r>
-      <w:r>
-        <w:t>.</w:t>
-      </w:r>
-    </w:p>
-    <w:p>
-      <w:pPr>
-        <w:pStyle w:val="ListNumber"/>
-      </w:pPr>
-      <w:r>
-        <w:t>Du</w:t>
-      </w:r>
-      <w:r>
-        <w:t>.</w:t>
-      </w:r>
-    </w:p>
-    <w:p>
-      <w:pPr>
-        <w:pStyle w:val="ListNumber"/>
-      </w:pPr>
-      <w:r>
-        <w:t>Trys</w:t>
-      </w:r>
-      <w:r>
-        <w:t>.</w:t>
-      </w:r>
-    </w:p>
-    <w:p>
-      <w:pPr>
-        <w:pStyle w:val="Tekstas"/>
-      </w:pPr>
-      <w:r>
-        <w:t>Antros išnašos įterpimas</w:t>
-      </w:r>
-      <w:r>
-        <w:rPr>
-          <w:rStyle w:val="FootnoteReference"/>
-        </w:rPr>
-        <w:footnoteReference w:id="3"/>
-      </w:r>
-      <w:r>
-        <w:t xml:space="preserve">. </w:t>
-      </w:r>
-      <w:r>
-        <w:t>.</w:t>
-      </w:r>
-    </w:p>
-    <w:p>
-      <w:pPr>
-        <w:pStyle w:val="Heading2"/>
-      </w:pPr>
-      <w:bookmarkStart w:id="25" w:name="_Toc20589361"/>
       <w:bookmarkEnd w:id="21"/>
       <w:bookmarkEnd w:id="22"/>
       <w:bookmarkEnd w:id="23"/>
+      <w:r>
+        <w:t>Atrinktų matematinių metodų pagrindimas</w:t>
+      </w:r>
       <w:bookmarkEnd w:id="24"/>
-      <w:r>
-        <w:t xml:space="preserve">Pvz.: </w:t>
-      </w:r>
-      <w:r>
-        <w:t>Taikomos technologijos, jų veikimo principai ir apribojimai</w:t>
-      </w:r>
+    </w:p>
+    <w:p>
+      <w:pPr>
+        <w:pStyle w:val="Tekstas"/>
+      </w:pPr>
+      <w:bookmarkStart w:id="25" w:name="_Toc503646979"/>
+      <w:bookmarkStart w:id="26" w:name="_Toc503648369"/>
+      <w:bookmarkStart w:id="27" w:name="_Toc503651313"/>
+      <w:bookmarkStart w:id="28" w:name="_Toc505346889"/>
+      <w:r>
+        <w:t>Tekstas, cituojant literatūros šaltinius.</w:t>
+      </w:r>
+    </w:p>
+    <w:p>
+      <w:pPr>
+        <w:pStyle w:val="Heading2"/>
+      </w:pPr>
+      <w:bookmarkStart w:id="29" w:name="_Toc20589368"/>
       <w:bookmarkEnd w:id="25"/>
-    </w:p>
-    <w:p>
-      <w:pPr>
-        <w:pStyle w:val="Tekstas"/>
-      </w:pPr>
-      <w:bookmarkStart w:id="26" w:name="_Toc503646972"/>
-      <w:bookmarkStart w:id="27" w:name="_Toc503648362"/>
-      <w:bookmarkStart w:id="28" w:name="_Toc503651306"/>
-      <w:bookmarkStart w:id="29" w:name="_Toc505346882"/>
-      <w:r>
-        <w:t>R</w:t>
-      </w:r>
-      <w:r>
-        <w:t>eikėtų įdėti technologijų ir naudojamų programavimo kalbų aprašymą, pvz. [Spring Boot, 2017], bei ko</w:t>
-      </w:r>
-      <w:r>
-        <w:t>dėl pasirinktos, jų pranašumai</w:t>
-      </w:r>
-      <w:r>
-        <w:t xml:space="preserve">, </w:t>
-      </w:r>
-      <w:r>
-        <w:t>cituojant literatūros šaltinius</w:t>
-      </w:r>
-      <w:r>
-        <w:t>.</w:t>
-      </w:r>
-      <w:r>
-        <w:t xml:space="preserve"> Paveikslai turi būti numeruoti ir turėti pavadinimus</w:t>
-      </w:r>
-      <w:r>
-        <w:t>.</w:t>
-      </w:r>
-    </w:p>
-    <w:p>
-      <w:pPr>
-        <w:pStyle w:val="Heading2"/>
-      </w:pPr>
-      <w:bookmarkStart w:id="30" w:name="_Toc20589362"/>
-      <w:bookmarkStart w:id="31" w:name="_Toc503646975"/>
-      <w:bookmarkStart w:id="32" w:name="_Toc503648365"/>
-      <w:bookmarkStart w:id="33" w:name="_Toc503651309"/>
-      <w:bookmarkStart w:id="34" w:name="_Toc505346885"/>
       <w:bookmarkEnd w:id="26"/>
       <w:bookmarkEnd w:id="27"/>
       <w:bookmarkEnd w:id="28"/>
+      <w:r>
+        <w:t>Technologijų pasirinkimo pagrindimas</w:t>
+      </w:r>
       <w:bookmarkEnd w:id="29"/>
-      <w:r>
-        <w:t xml:space="preserve">Pvz.: </w:t>
-      </w:r>
-      <w:r>
-        <w:t>Naudojami skaičiavimo metodai</w:t>
-      </w:r>
-      <w:bookmarkEnd w:id="30"/>
     </w:p>
     <w:p>
       <w:pPr>
         <w:pStyle w:val="Tekstas"/>
       </w:pPr>
-      <w:r>
-        <w:t>Metodų sąrašas</w:t>
-      </w:r>
-      <w:r>
-        <w:t>:</w:t>
-      </w:r>
-    </w:p>
-    <w:p>
-      <w:pPr>
-        <w:pStyle w:val="ListNumber"/>
-        <w:numPr>
-          <w:ilvl w:val="0"/>
-          <w:numId w:val="11"/>
-        </w:numPr>
-      </w:pPr>
-      <w:r>
-        <w:t>Pirmas metodas</w:t>
-      </w:r>
-      <w:r>
-        <w:t xml:space="preserve">. </w:t>
-      </w:r>
-    </w:p>
-    <w:p>
-      <w:pPr>
-        <w:pStyle w:val="ListNumber"/>
-        <w:numPr>
-          <w:ilvl w:val="0"/>
-          <w:numId w:val="11"/>
-        </w:numPr>
-      </w:pPr>
-      <w:r>
-        <w:t>Antras metodas</w:t>
-      </w:r>
-      <w:r>
-        <w:t xml:space="preserve">. </w:t>
-      </w:r>
-    </w:p>
-    <w:p>
-      <w:pPr>
-        <w:pStyle w:val="ListNumber"/>
-      </w:pPr>
-      <w:r>
-        <w:t xml:space="preserve">Trečias metodas. </w:t>
-      </w:r>
-    </w:p>
-    <w:p>
-      <w:pPr>
-        <w:pStyle w:val="Heading3"/>
-      </w:pPr>
-      <w:bookmarkStart w:id="35" w:name="_Toc20589363"/>
-      <w:bookmarkEnd w:id="31"/>
-      <w:bookmarkEnd w:id="32"/>
-      <w:bookmarkEnd w:id="33"/>
-      <w:bookmarkEnd w:id="34"/>
-      <w:r>
-        <w:lastRenderedPageBreak/>
-        <w:t>Pirmo metodo aprašymas</w:t>
-      </w:r>
-      <w:bookmarkEnd w:id="35"/>
-    </w:p>
-    <w:p>
-      <w:pPr>
-        <w:pStyle w:val="Tekstas"/>
-      </w:pPr>
-      <w:bookmarkStart w:id="36" w:name="_Toc503646976"/>
-      <w:bookmarkStart w:id="37" w:name="_Toc503648366"/>
-      <w:bookmarkStart w:id="38" w:name="_Toc503651310"/>
-      <w:bookmarkStart w:id="39" w:name="_Toc505346886"/>
-      <w:r>
-        <w:t>Tekstas, cituojant literatūros šaltinius. Jei bus formu</w:t>
-      </w:r>
-      <w:r>
-        <w:t>lės, jos turi būti numeruojamos</w:t>
-      </w:r>
-      <w:r>
-        <w:t>.</w:t>
-      </w:r>
-      <w:r>
-        <w:t xml:space="preserve"> Išvardinimas.</w:t>
-      </w:r>
-    </w:p>
-    <w:p>
-      <w:pPr>
-        <w:pStyle w:val="ListBullet"/>
-      </w:pPr>
-      <w:r>
-        <w:t xml:space="preserve">Eu eum decore inimicus consetetur, cu usu habeo corpora intellegam. </w:t>
-      </w:r>
-    </w:p>
-    <w:p>
-      <w:pPr>
-        <w:pStyle w:val="ListBullet"/>
-      </w:pPr>
-      <w:r>
-        <w:t xml:space="preserve">Ut antiopam efficiendi deterruisset sit. Mel sint eirmod id, qui quot virtute id, dolor nemore forensibus usu id. Fugit dolore voluptatum cu vim. </w:t>
-      </w:r>
-    </w:p>
-    <w:p>
-      <w:pPr>
-        <w:pStyle w:val="Heading3"/>
-      </w:pPr>
-      <w:bookmarkStart w:id="40" w:name="_Toc20589364"/>
-      <w:bookmarkEnd w:id="36"/>
-      <w:bookmarkEnd w:id="37"/>
-      <w:bookmarkEnd w:id="38"/>
-      <w:bookmarkEnd w:id="39"/>
-      <w:r>
-        <w:t>Antro metodo aprašymas</w:t>
-      </w:r>
-      <w:bookmarkEnd w:id="40"/>
-    </w:p>
-    <w:p>
-      <w:pPr>
-        <w:pStyle w:val="Tekstas"/>
-      </w:pPr>
-      <w:bookmarkStart w:id="41" w:name="_Toc503646977"/>
-      <w:bookmarkStart w:id="42" w:name="_Toc503648367"/>
-      <w:bookmarkStart w:id="43" w:name="_Toc503651311"/>
-      <w:bookmarkStart w:id="44" w:name="_Toc505346887"/>
+      <w:bookmarkStart w:id="30" w:name="_Toc503646980"/>
+      <w:bookmarkStart w:id="31" w:name="_Toc503648370"/>
+      <w:bookmarkStart w:id="32" w:name="_Toc503651314"/>
+      <w:bookmarkStart w:id="33" w:name="_Toc505346890"/>
       <w:r>
         <w:t>Tekstas, cituojant literatūros šaltinius.</w:t>
       </w:r>
       <w:r>
-        <w:t xml:space="preserve"> Jei bus formulės, jos turi būti numeruojamos.</w:t>
-      </w:r>
-    </w:p>
-    <w:p>
-      <w:pPr>
-        <w:pStyle w:val="Heading3"/>
-      </w:pPr>
-      <w:bookmarkStart w:id="45" w:name="_Toc20589365"/>
-      <w:r>
-        <w:t>Trečio metodo aprašymas</w:t>
-      </w:r>
-      <w:bookmarkEnd w:id="45"/>
-    </w:p>
-    <w:p>
-      <w:r>
-        <w:t>Tekstas, cituojant literatūros šaltinius.</w:t>
+        <w:t xml:space="preserve"> Reikia pagrįsti sprendimus, įrankių pasirinkimą (reikia palyginti kelis ir išsirinkti pagal tam tikrus kriterijus), pvz., kodėl testų generavimui bus naudojamas Droidbot? </w:t>
       </w:r>
     </w:p>
     <w:p>
       <w:pPr>
         <w:pStyle w:val="Heading1"/>
       </w:pPr>
-      <w:bookmarkStart w:id="46" w:name="_Toc20589366"/>
-      <w:bookmarkStart w:id="47" w:name="_Toc503646978"/>
-      <w:bookmarkStart w:id="48" w:name="_Toc503648368"/>
-      <w:bookmarkStart w:id="49" w:name="_Toc503651312"/>
-      <w:bookmarkStart w:id="50" w:name="_Toc505346888"/>
-      <w:bookmarkEnd w:id="41"/>
-      <w:bookmarkEnd w:id="42"/>
-      <w:bookmarkEnd w:id="43"/>
-      <w:bookmarkEnd w:id="44"/>
-      <w:r>
-        <w:lastRenderedPageBreak/>
-        <w:t>Atrinkti  matematiniai metodai , technologijos, sprendimai ir /ar programiniai analogai</w:t>
-      </w:r>
-      <w:bookmarkEnd w:id="46"/>
-    </w:p>
-    <w:p>
-      <w:pPr>
-        <w:pStyle w:val="Tekstas"/>
-      </w:pPr>
-      <w:r>
-        <w:t xml:space="preserve"> </w:t>
-      </w:r>
-      <w:r>
-        <w:t>Reikia pagrįsti priimtus sprendimus.</w:t>
-      </w:r>
-    </w:p>
-    <w:p>
-      <w:pPr>
-        <w:pStyle w:val="Heading2"/>
-      </w:pPr>
-      <w:bookmarkStart w:id="51" w:name="_Toc20589367"/>
-      <w:bookmarkEnd w:id="47"/>
-      <w:bookmarkEnd w:id="48"/>
-      <w:bookmarkEnd w:id="49"/>
-      <w:bookmarkEnd w:id="50"/>
-      <w:r>
-        <w:t>Atrinktų matematinių metodų pagrindimas</w:t>
-      </w:r>
-      <w:bookmarkEnd w:id="51"/>
-    </w:p>
-    <w:p>
-      <w:pPr>
-        <w:pStyle w:val="Tekstas"/>
-      </w:pPr>
-      <w:bookmarkStart w:id="52" w:name="_Toc503646979"/>
-      <w:bookmarkStart w:id="53" w:name="_Toc503648369"/>
-      <w:bookmarkStart w:id="54" w:name="_Toc503651313"/>
-      <w:bookmarkStart w:id="55" w:name="_Toc505346889"/>
-      <w:r>
-        <w:t>Tekstas, cituojant literatūros šaltinius.</w:t>
-      </w:r>
-    </w:p>
-    <w:p>
-      <w:pPr>
-        <w:pStyle w:val="Heading2"/>
-      </w:pPr>
-      <w:bookmarkStart w:id="56" w:name="_Toc20589368"/>
-      <w:bookmarkEnd w:id="52"/>
-      <w:bookmarkEnd w:id="53"/>
-      <w:bookmarkEnd w:id="54"/>
-      <w:bookmarkEnd w:id="55"/>
-      <w:r>
-        <w:t>Technologijų pasirinkimo pagrindimas</w:t>
-      </w:r>
-      <w:bookmarkEnd w:id="56"/>
-    </w:p>
-    <w:p>
-      <w:pPr>
-        <w:pStyle w:val="Tekstas"/>
-      </w:pPr>
-      <w:bookmarkStart w:id="57" w:name="_Toc503646980"/>
-      <w:bookmarkStart w:id="58" w:name="_Toc503648370"/>
-      <w:bookmarkStart w:id="59" w:name="_Toc503651314"/>
-      <w:bookmarkStart w:id="60" w:name="_Toc505346890"/>
-      <w:r>
-        <w:t>Tekstas, cituojant literatūros šaltinius.</w:t>
-      </w:r>
-      <w:r>
-        <w:t xml:space="preserve"> Reikia pagrįsti sprendimus, įrankių pasirinkimą (reikia palyginti kelis ir išsirinkti pagal tam tikrus kriterijus), pvz., kodėl testų generavimui bus naudojamas Droidbot? </w:t>
-      </w:r>
-    </w:p>
-    <w:p>
-      <w:pPr>
-        <w:pStyle w:val="Heading1"/>
-      </w:pPr>
-      <w:bookmarkStart w:id="61" w:name="_Toc20589369"/>
+      <w:bookmarkStart w:id="34" w:name="_Toc20589369"/>
       <w:r>
         <w:lastRenderedPageBreak/>
         <w:t>Egzistuojančių rinkoje metodų, programų sistemų savybių kiekybinis ir/ arba kokybinis palyginimas</w:t>
       </w:r>
-      <w:bookmarkEnd w:id="61"/>
+      <w:bookmarkEnd w:id="34"/>
     </w:p>
     <w:p>
       <w:pPr>
@@ -3865,7 +3644,7 @@
         </w:rPr>
         <w:fldChar w:fldCharType="separate"/>
       </w:r>
-      <w:bookmarkStart w:id="62" w:name="_Toc20412985"/>
+      <w:bookmarkStart w:id="35" w:name="_Toc20412985"/>
       <w:r>
         <w:rPr>
           <w:b/>
@@ -3897,7 +3676,7 @@
       <w:r>
         <w:t>Programų palyginimas</w:t>
       </w:r>
-      <w:bookmarkEnd w:id="62"/>
+      <w:bookmarkEnd w:id="35"/>
     </w:p>
     <w:tbl>
       <w:tblPr>
@@ -4702,11 +4481,11 @@
       <w:pPr>
         <w:pStyle w:val="Lentelspavad"/>
       </w:pPr>
-      <w:bookmarkStart w:id="63" w:name="_Toc505352946"/>
-      <w:bookmarkStart w:id="64" w:name="_Toc505353201"/>
-      <w:bookmarkStart w:id="65" w:name="_Toc505353325"/>
-      <w:bookmarkStart w:id="66" w:name="_Toc505353525"/>
-      <w:bookmarkStart w:id="67" w:name="_Toc505353637"/>
+      <w:bookmarkStart w:id="36" w:name="_Toc505352946"/>
+      <w:bookmarkStart w:id="37" w:name="_Toc505353201"/>
+      <w:bookmarkStart w:id="38" w:name="_Toc505353325"/>
+      <w:bookmarkStart w:id="39" w:name="_Toc505353525"/>
+      <w:bookmarkStart w:id="40" w:name="_Toc505353637"/>
       <w:r>
         <w:rPr>
           <w:b/>
@@ -4739,11 +4518,11 @@
         </w:rPr>
         <w:t xml:space="preserve"> stiliai ir jų aprašymai</w:t>
       </w:r>
-      <w:bookmarkEnd w:id="63"/>
-      <w:bookmarkEnd w:id="64"/>
-      <w:bookmarkEnd w:id="65"/>
-      <w:bookmarkEnd w:id="66"/>
-      <w:bookmarkEnd w:id="67"/>
+      <w:bookmarkEnd w:id="36"/>
+      <w:bookmarkEnd w:id="37"/>
+      <w:bookmarkEnd w:id="38"/>
+      <w:bookmarkEnd w:id="39"/>
+      <w:bookmarkEnd w:id="40"/>
       <w:r>
         <w:t xml:space="preserve"> (</w:t>
       </w:r>
@@ -6125,12 +5904,12 @@
       <w:pPr>
         <w:pStyle w:val="Heading1"/>
       </w:pPr>
-      <w:bookmarkStart w:id="68" w:name="_Toc20589370"/>
+      <w:bookmarkStart w:id="41" w:name="_Toc20589370"/>
       <w:r>
         <w:lastRenderedPageBreak/>
         <w:t>Įgyvendinimo problemos</w:t>
       </w:r>
-      <w:bookmarkEnd w:id="68"/>
+      <w:bookmarkEnd w:id="41"/>
     </w:p>
     <w:p>
       <w:pPr>
@@ -6209,19 +5988,19 @@
       <w:pPr>
         <w:pStyle w:val="Antratbenr"/>
       </w:pPr>
-      <w:bookmarkStart w:id="69" w:name="_Toc20589371"/>
+      <w:bookmarkStart w:id="42" w:name="_Toc20589371"/>
       <w:r>
         <w:lastRenderedPageBreak/>
         <w:t>Išvados</w:t>
       </w:r>
-      <w:bookmarkEnd w:id="57"/>
-      <w:bookmarkEnd w:id="58"/>
-      <w:bookmarkEnd w:id="59"/>
-      <w:bookmarkEnd w:id="60"/>
+      <w:bookmarkEnd w:id="30"/>
+      <w:bookmarkEnd w:id="31"/>
+      <w:bookmarkEnd w:id="32"/>
+      <w:bookmarkEnd w:id="33"/>
       <w:r>
         <w:t xml:space="preserve"> (pavyzdys)</w:t>
       </w:r>
-      <w:bookmarkEnd w:id="69"/>
+      <w:bookmarkEnd w:id="42"/>
     </w:p>
     <w:p>
       <w:pPr>
@@ -6234,10 +6013,10 @@
           <w:highlight w:val="yellow"/>
         </w:rPr>
       </w:pPr>
-      <w:bookmarkStart w:id="70" w:name="_Toc503646981"/>
-      <w:bookmarkStart w:id="71" w:name="_Toc503648371"/>
-      <w:bookmarkStart w:id="72" w:name="_Toc503651315"/>
-      <w:bookmarkStart w:id="73" w:name="_Toc505346891"/>
+      <w:bookmarkStart w:id="43" w:name="_Toc503646981"/>
+      <w:bookmarkStart w:id="44" w:name="_Toc503648371"/>
+      <w:bookmarkStart w:id="45" w:name="_Toc503651315"/>
+      <w:bookmarkStart w:id="46" w:name="_Toc505346891"/>
       <w:r>
         <w:rPr>
           <w:highlight w:val="yellow"/>
@@ -6349,19 +6128,19 @@
       <w:pPr>
         <w:pStyle w:val="Antratbenr"/>
       </w:pPr>
-      <w:bookmarkStart w:id="74" w:name="_Toc20589372"/>
+      <w:bookmarkStart w:id="47" w:name="_Toc20589372"/>
       <w:r>
         <w:lastRenderedPageBreak/>
         <w:t>Literatūros sąrašas</w:t>
       </w:r>
-      <w:bookmarkEnd w:id="70"/>
-      <w:bookmarkEnd w:id="71"/>
-      <w:bookmarkEnd w:id="72"/>
-      <w:bookmarkEnd w:id="73"/>
+      <w:bookmarkEnd w:id="43"/>
+      <w:bookmarkEnd w:id="44"/>
+      <w:bookmarkEnd w:id="45"/>
+      <w:bookmarkEnd w:id="46"/>
       <w:r>
         <w:t xml:space="preserve"> (pavyzdys)</w:t>
       </w:r>
-      <w:bookmarkEnd w:id="74"/>
+      <w:bookmarkEnd w:id="47"/>
     </w:p>
     <w:p>
       <w:r>
@@ -6473,12 +6252,138 @@
         <w:t xml:space="preserve"> [10] H. Wang ir B. Raj, „On the Origin of Deep Learning“, vas. 2017.</w:t>
       </w:r>
     </w:p>
+    <w:p>
+      <w:pPr>
+        <w:spacing w:after="160" w:line="259" w:lineRule="auto"/>
+        <w:jc w:val="left"/>
+        <w:rPr>
+          <w:rFonts w:eastAsia="Times New Roman"/>
+          <w:b/>
+          <w:bCs/>
+          <w:kern w:val="32"/>
+          <w:szCs w:val="32"/>
+        </w:rPr>
+      </w:pPr>
+      <w:r>
+        <w:br w:type="page"/>
+      </w:r>
+    </w:p>
+    <w:p>
+      <w:pPr>
+        <w:rPr>
+          <w:rStyle w:val="Hyperlink"/>
+        </w:rPr>
+      </w:pPr>
+      <w:hyperlink r:id="rId17" w:history="1">
+        <w:r>
+          <w:rPr>
+            <w:rStyle w:val="Hyperlink"/>
+          </w:rPr>
+          <w:t>https://ieeexplore.ieee.org/abstract/document/1334512</w:t>
+        </w:r>
+      </w:hyperlink>
+    </w:p>
+    <w:p>
+      <w:r>
+        <w:t>[</w:t>
+      </w:r>
+      <w:hyperlink r:id="rId18" w:history="1">
+        <w:r>
+          <w:rPr>
+            <w:rStyle w:val="Hyperlink"/>
+          </w:rPr>
+          <w:t>https://file.scirp.org/pdf/ICA_2014080116395737.pdf</w:t>
+        </w:r>
+      </w:hyperlink>
+      <w:r>
+        <w:t xml:space="preserve">]. </w:t>
+      </w:r>
+    </w:p>
+    <w:p>
+      <w:pPr>
+        <w:rPr>
+          <w:rStyle w:val="Hyperlink"/>
+        </w:rPr>
+      </w:pPr>
+      <w:r>
+        <w:t>[</w:t>
+      </w:r>
+      <w:hyperlink r:id="rId19" w:history="1">
+        <w:r>
+          <w:rPr>
+            <w:rStyle w:val="Hyperlink"/>
+          </w:rPr>
+          <w:t>https://www.sciencedirect.com/science/article/pii/S0278612519300111</w:t>
+        </w:r>
+      </w:hyperlink>
+      <w:r>
+        <w:rPr>
+          <w:rStyle w:val="Hyperlink"/>
+        </w:rPr>
+        <w:t>]</w:t>
+      </w:r>
+    </w:p>
+    <w:p>
+      <w:hyperlink r:id="rId20" w:history="1">
+        <w:r>
+          <w:rPr>
+            <w:rStyle w:val="Hyperlink"/>
+          </w:rPr>
+          <w:t>https://pdfs.semanticscholar.org/5b03/28781755cbbb2bb123c181d063d8475f59e6.pdf</w:t>
+        </w:r>
+      </w:hyperlink>
+    </w:p>
     <w:p/>
     <w:p>
       <w:pPr>
+        <w:pStyle w:val="Heading1"/>
+        <w:numPr>
+          <w:ilvl w:val="0"/>
+          <w:numId w:val="0"/>
+        </w:numPr>
+      </w:pPr>
+    </w:p>
+    <w:p/>
+    <w:p/>
+    <w:p>
+      <w:pPr>
+        <w:rPr>
+          <w:rFonts w:asciiTheme="minorHAnsi" w:hAnsiTheme="minorHAnsi" w:cstheme="minorBidi"/>
+          <w:noProof/>
+          <w:sz w:val="22"/>
+          <w:szCs w:val="22"/>
+        </w:rPr>
+      </w:pPr>
+      <w:r>
+        <w:fldChar w:fldCharType="begin"/>
+      </w:r>
+      <w:r>
+        <w:instrText xml:space="preserve"> BIBLIOGRAPHY  \l 1033 </w:instrText>
+      </w:r>
+      <w:r>
+        <w:fldChar w:fldCharType="separate"/>
+      </w:r>
+    </w:p>
+    <w:p>
+      <w:pPr>
+        <w:divId w:val="1167284357"/>
+        <w:rPr>
+          <w:rFonts w:eastAsia="Times New Roman"/>
+          <w:noProof/>
+        </w:rPr>
+      </w:pPr>
+    </w:p>
+    <w:p>
+      <w:r>
+        <w:fldChar w:fldCharType="end"/>
+      </w:r>
+    </w:p>
+    <w:p/>
+    <w:p>
+      <w:pPr>
         <w:pStyle w:val="Antratbenr"/>
       </w:pPr>
-      <w:bookmarkStart w:id="75" w:name="_Toc20589373"/>
+      <w:bookmarkStart w:id="48" w:name="_Toc20589373"/>
       <w:r>
         <w:lastRenderedPageBreak/>
         <w:t>Informacijos šaltinių sąrašas</w:t>
@@ -6492,25 +6397,25 @@
         </w:rPr>
         <w:t>(pagal poreikį)</w:t>
       </w:r>
-      <w:bookmarkEnd w:id="75"/>
+      <w:bookmarkEnd w:id="48"/>
     </w:p>
     <w:p>
       <w:pPr>
         <w:pStyle w:val="Antratbenr"/>
       </w:pPr>
-      <w:bookmarkStart w:id="76" w:name="_Toc503646982"/>
-      <w:bookmarkStart w:id="77" w:name="_Toc503648372"/>
-      <w:bookmarkStart w:id="78" w:name="_Toc503651316"/>
-      <w:bookmarkStart w:id="79" w:name="_Toc505346892"/>
-      <w:bookmarkStart w:id="80" w:name="_Toc20589374"/>
+      <w:bookmarkStart w:id="49" w:name="_Toc503646982"/>
+      <w:bookmarkStart w:id="50" w:name="_Toc503648372"/>
+      <w:bookmarkStart w:id="51" w:name="_Toc503651316"/>
+      <w:bookmarkStart w:id="52" w:name="_Toc505346892"/>
+      <w:bookmarkStart w:id="53" w:name="_Toc20589374"/>
       <w:r>
         <w:lastRenderedPageBreak/>
         <w:t>Priedai</w:t>
       </w:r>
-      <w:bookmarkEnd w:id="76"/>
-      <w:bookmarkEnd w:id="77"/>
-      <w:bookmarkEnd w:id="78"/>
-      <w:bookmarkEnd w:id="79"/>
+      <w:bookmarkEnd w:id="49"/>
+      <w:bookmarkEnd w:id="50"/>
+      <w:bookmarkEnd w:id="51"/>
+      <w:bookmarkEnd w:id="52"/>
       <w:r>
         <w:t xml:space="preserve"> </w:t>
       </w:r>
@@ -6520,13 +6425,13 @@
         </w:rPr>
         <w:t>(pagal poreikį)</w:t>
       </w:r>
-      <w:bookmarkEnd w:id="80"/>
+      <w:bookmarkEnd w:id="53"/>
     </w:p>
     <w:p>
       <w:pPr>
         <w:pStyle w:val="Priedas"/>
       </w:pPr>
-      <w:bookmarkStart w:id="81" w:name="_Toc20589375"/>
+      <w:bookmarkStart w:id="54" w:name="_Toc20589375"/>
       <w:r>
         <w:t>p</w:t>
       </w:r>
@@ -6539,7 +6444,7 @@
       <w:r>
         <w:t>Priedo pavadinimas</w:t>
       </w:r>
-      <w:bookmarkEnd w:id="81"/>
+      <w:bookmarkEnd w:id="54"/>
     </w:p>
     <w:p>
       <w:pPr>
@@ -6559,8 +6464,8 @@
     </w:p>
     <w:p/>
     <w:sectPr>
-      <w:footerReference w:type="default" r:id="rId14"/>
-      <w:footerReference w:type="first" r:id="rId15"/>
+      <w:footerReference w:type="default" r:id="rId21"/>
+      <w:footerReference w:type="first" r:id="rId22"/>
       <w:pgSz w:w="11906" w:h="16838" w:code="9"/>
       <w:pgMar w:top="1134" w:right="567" w:bottom="1134" w:left="1701" w:header="720" w:footer="720" w:gutter="0"/>
       <w:cols w:space="720"/>
@@ -6704,53 +6609,6 @@
       <w:pPr>
         <w:pStyle w:val="FootnoteText"/>
       </w:pPr>
-      <w:r>
-        <w:rPr>
-          <w:rStyle w:val="FootnoteReference"/>
-          <w:lang w:val="et-EE"/>
-        </w:rPr>
-        <w:footnoteRef/>
-      </w:r>
-      <w:r>
-        <w:rPr>
-          <w:rStyle w:val="FootnoteReference"/>
-          <w:lang w:val="et-EE"/>
-        </w:rPr>
-        <w:t xml:space="preserve"> </w:t>
-      </w:r>
-      <w:r>
-        <w:rPr>
-          <w:lang w:val="et-EE"/>
-        </w:rPr>
-        <w:t>Išnašos tekstas</w:t>
-      </w:r>
-      <w:r>
-        <w:t>.</w:t>
-      </w:r>
-    </w:p>
-  </w:footnote>
-  <w:footnote w:id="3">
-    <w:p>
-      <w:pPr>
-        <w:pStyle w:val="FootnoteText"/>
-      </w:pPr>
-      <w:r>
-        <w:rPr>
-          <w:rStyle w:val="FootnoteReference"/>
-          <w:lang w:val="et-EE"/>
-        </w:rPr>
-        <w:footnoteRef/>
-      </w:r>
-      <w:r>
-        <w:rPr>
-          <w:rStyle w:val="FootnoteReference"/>
-          <w:lang w:val="et-EE"/>
-        </w:rPr>
-        <w:t xml:space="preserve"> </w:t>
-      </w:r>
-      <w:r>
-        <w:t>Antros išnašos tekstas.</w:t>
-      </w:r>
     </w:p>
   </w:footnote>
 </w:footnotes>
@@ -7807,7 +7665,7 @@
       <w:lvlText w:val="%1."/>
       <w:lvlJc w:val="left"/>
       <w:pPr>
-        <w:ind w:left="357" w:hanging="357"/>
+        <w:ind w:left="3759" w:hanging="357"/>
       </w:pPr>
       <w:rPr>
         <w:rFonts w:ascii="Times New Roman Bold" w:hAnsi="Times New Roman Bold" w:hint="default"/>
@@ -7823,7 +7681,7 @@
       <w:lvlText w:val="%1.%2."/>
       <w:lvlJc w:val="left"/>
       <w:pPr>
-        <w:ind w:left="357" w:hanging="357"/>
+        <w:ind w:left="3050" w:hanging="357"/>
       </w:pPr>
       <w:rPr>
         <w:rFonts w:ascii="Times New Roman" w:hAnsi="Times New Roman" w:hint="default"/>
@@ -8119,7 +7977,7 @@
   </w:docDefaults>
   <w:latentStyles w:defLockedState="0" w:defUIPriority="99" w:defSemiHidden="0" w:defUnhideWhenUsed="0" w:defQFormat="0" w:count="376">
     <w:lsdException w:name="Normal" w:uiPriority="0"/>
-    <w:lsdException w:name="heading 1" w:uiPriority="0" w:qFormat="1"/>
+    <w:lsdException w:name="heading 1" w:uiPriority="9" w:qFormat="1"/>
     <w:lsdException w:name="heading 2" w:semiHidden="1" w:uiPriority="0" w:unhideWhenUsed="1" w:qFormat="1"/>
     <w:lsdException w:name="heading 3" w:semiHidden="1" w:uiPriority="0" w:unhideWhenUsed="1" w:qFormat="1"/>
     <w:lsdException w:name="heading 4" w:semiHidden="1" w:uiPriority="0" w:unhideWhenUsed="1"/>
@@ -8497,7 +8355,7 @@
   </w:latentStyles>
   <w:style w:type="paragraph" w:default="1" w:styleId="Normal">
     <w:name w:val="Normal"/>
-    <w:rsid w:val="00871505"/>
+    <w:rsid w:val="007B12D0"/>
     <w:pPr>
       <w:spacing w:after="0" w:line="276" w:lineRule="auto"/>
       <w:jc w:val="both"/>
@@ -8515,6 +8373,7 @@
     <w:basedOn w:val="Tekstas"/>
     <w:next w:val="Tekstas"/>
     <w:link w:val="Heading1Char"/>
+    <w:uiPriority w:val="9"/>
     <w:qFormat/>
     <w:rsid w:val="007E4B2B"/>
     <w:pPr>
@@ -8523,6 +8382,7 @@
       <w:numPr>
         <w:numId w:val="4"/>
       </w:numPr>
+      <w:ind w:left="357"/>
       <w:outlineLvl w:val="0"/>
     </w:pPr>
     <w:rPr>
@@ -8547,6 +8407,7 @@
         <w:ilvl w:val="1"/>
         <w:numId w:val="4"/>
       </w:numPr>
+      <w:ind w:left="357"/>
       <w:outlineLvl w:val="1"/>
     </w:pPr>
     <w:rPr>
@@ -8752,6 +8613,7 @@
     <w:aliases w:val="Skyrius Char"/>
     <w:basedOn w:val="DefaultParagraphFont"/>
     <w:link w:val="Heading1"/>
+    <w:uiPriority w:val="9"/>
     <w:rsid w:val="007E4B2B"/>
     <w:rPr>
       <w:rFonts w:ascii="Times New Roman" w:eastAsia="Times New Roman" w:hAnsi="Times New Roman" w:cs="Times New Roman"/>
@@ -10233,7 +10095,47 @@
 </file>
 
 <file path=customXml/item5.xml><?xml version="1.0" encoding="utf-8"?>
-<b:Sources xmlns:b="http://schemas.openxmlformats.org/officeDocument/2006/bibliography" xmlns="http://schemas.openxmlformats.org/officeDocument/2006/bibliography" SelectedStyle="\APASixthEditionOfficeOnline.xsl" StyleName="APA" Version="6"/>
+<b:Sources xmlns:b="http://schemas.openxmlformats.org/officeDocument/2006/bibliography" xmlns="http://schemas.openxmlformats.org/officeDocument/2006/bibliography" SelectedStyle="\IEEE2006OfficeOnline.xsl" StyleName="IEEE" Version="2006">
+  <b:Source>
+    <b:Tag>Aut18</b:Tag>
+    <b:SourceType>InternetSite</b:SourceType>
+    <b:Guid>{FD26AADC-8550-43DA-AAAB-21472103A1B4}</b:Guid>
+    <b:Title>Automatic optical inspection and process monitoring for furniture production</b:Title>
+    <b:InternetSiteTitle>Baumer Inspection</b:InternetSiteTitle>
+    <b:Year>2018</b:Year>
+    <b:YearAccessed>2019</b:YearAccessed>
+    <b:MonthAccessed>gegužės</b:MonthAccessed>
+    <b:DayAccessed>2</b:DayAccessed>
+    <b:URL>https://www.baumerinspection.com/fileadmin/user_upload/redakteur/Dokumente/Prospekte/Brochure_CB_Furniture_EN_0518_web.pdf</b:URL>
+    <b:RefOrder>1</b:RefOrder>
+  </b:Source>
+  <b:Source>
+    <b:Tag>MDN19</b:Tag>
+    <b:SourceType>DocumentFromInternetSite</b:SourceType>
+    <b:Guid>{9653FE04-3A5B-4159-BD07-6BEC5BF02AA2}</b:Guid>
+    <b:Title>„Kinect for Windows Sensor Components and Specifications"</b:Title>
+    <b:Year>2019</b:Year>
+    <b:Author>
+      <b:Author>
+        <b:NameList>
+          <b:Person>
+            <b:Last>M. D. Network</b:Last>
+            <b:First>M.</b:First>
+            <b:Middle>D. Network</b:Middle>
+          </b:Person>
+        </b:NameList>
+      </b:Author>
+    </b:Author>
+    <b:InternetSiteTitle>Microsoft</b:InternetSiteTitle>
+    <b:Month>10</b:Month>
+    <b:Day>10</b:Day>
+    <b:URL>„Kinect for Windows Sensor Components and Specifications</b:URL>
+    <b:YearAccessed>2019</b:YearAccessed>
+    <b:MonthAccessed>10</b:MonthAccessed>
+    <b:DayAccessed>10</b:DayAccessed>
+    <b:RefOrder>2</b:RefOrder>
+  </b:Source>
+</b:Sources>
 </file>
 
 <file path=customXml/itemProps1.xml><?xml version="1.0" encoding="utf-8"?>
@@ -10281,7 +10183,7 @@
 </file>
 
 <file path=customXml/itemProps5.xml><?xml version="1.0" encoding="utf-8"?>
-<ds:datastoreItem xmlns:ds="http://schemas.openxmlformats.org/officeDocument/2006/customXml" ds:itemID="{19BE7362-60F8-4217-BFEB-49DE176EACED}">
+<ds:datastoreItem xmlns:ds="http://schemas.openxmlformats.org/officeDocument/2006/customXml" ds:itemID="{B084D3C4-519E-448C-917E-A6B6A2C76A19}">
   <ds:schemaRefs>
     <ds:schemaRef ds:uri="http://schemas.openxmlformats.org/officeDocument/2006/bibliography"/>
   </ds:schemaRefs>

</xml_diff>